<commit_message>
Diagrama de despliegue agregado al DOC
</commit_message>
<xml_diff>
--- a/docs/Descripción Arquitectura.docx
+++ b/docs/Descripción Arquitectura.docx
@@ -633,27 +633,7 @@
                                     <w:szCs w:val="28"/>
                                     <w:lang w:val="es-ES"/>
                                   </w:rPr>
-                                  <w:t xml:space="preserve">Descripción de las decisiones de arquitectura tomadas para la elaboración de </w:t>
-                                </w:r>
-                                <w:proofErr w:type="spellStart"/>
-                                <w:r>
-                                  <w:rPr>
-                                    <w:color w:val="5B9BD5" w:themeColor="accent1"/>
-                                    <w:sz w:val="28"/>
-                                    <w:szCs w:val="28"/>
-                                    <w:lang w:val="es-ES"/>
-                                  </w:rPr>
-                                  <w:t>Well</w:t>
-                                </w:r>
-                                <w:proofErr w:type="spellEnd"/>
-                                <w:r>
-                                  <w:rPr>
-                                    <w:color w:val="5B9BD5" w:themeColor="accent1"/>
-                                    <w:sz w:val="28"/>
-                                    <w:szCs w:val="28"/>
-                                    <w:lang w:val="es-ES"/>
-                                  </w:rPr>
-                                  <w:t>-Col</w:t>
+                                  <w:t>Descripción de las decisiones de arquitectura tomadas para la elaboración de Well-Col</w:t>
                                 </w:r>
                               </w:p>
                               <w:sdt>
@@ -988,34 +968,14 @@
                                         <w:szCs w:val="36"/>
                                       </w:rPr>
                                     </w:pPr>
-                                    <w:proofErr w:type="spellStart"/>
                                     <w:r>
                                       <w:rPr>
                                         <w:color w:val="404040" w:themeColor="text1" w:themeTint="BF"/>
                                         <w:sz w:val="36"/>
                                         <w:szCs w:val="36"/>
                                       </w:rPr>
-                                      <w:t>Team</w:t>
+                                      <w:t>Team OverFlow</w:t>
                                     </w:r>
-                                    <w:proofErr w:type="spellEnd"/>
-                                    <w:r>
-                                      <w:rPr>
-                                        <w:color w:val="404040" w:themeColor="text1" w:themeTint="BF"/>
-                                        <w:sz w:val="36"/>
-                                        <w:szCs w:val="36"/>
-                                      </w:rPr>
-                                      <w:t xml:space="preserve"> </w:t>
-                                    </w:r>
-                                    <w:proofErr w:type="spellStart"/>
-                                    <w:r>
-                                      <w:rPr>
-                                        <w:color w:val="404040" w:themeColor="text1" w:themeTint="BF"/>
-                                        <w:sz w:val="36"/>
-                                        <w:szCs w:val="36"/>
-                                      </w:rPr>
-                                      <w:t>OverFlow</w:t>
-                                    </w:r>
-                                    <w:proofErr w:type="spellEnd"/>
                                   </w:p>
                                 </w:sdtContent>
                               </w:sdt>
@@ -2677,33 +2637,15 @@
           <w:sz w:val="24"/>
           <w:szCs w:val="24"/>
         </w:rPr>
-        <w:t xml:space="preserve">siones de arquitectura que </w:t>
-      </w:r>
-      <w:proofErr w:type="spellStart"/>
-      <w:r>
-        <w:rPr>
-          <w:rFonts w:ascii="Arial" w:hAnsi="Arial" w:cs="Arial"/>
-          <w:sz w:val="24"/>
-          <w:szCs w:val="24"/>
-        </w:rPr>
-        <w:t>Team</w:t>
-      </w:r>
-      <w:r>
-        <w:rPr>
-          <w:rFonts w:ascii="Arial" w:hAnsi="Arial" w:cs="Arial"/>
-          <w:sz w:val="24"/>
-          <w:szCs w:val="24"/>
-        </w:rPr>
-        <w:t>OverFlow</w:t>
-      </w:r>
-      <w:proofErr w:type="spellEnd"/>
-      <w:r>
-        <w:rPr>
-          <w:rFonts w:ascii="Arial" w:hAnsi="Arial" w:cs="Arial"/>
-          <w:sz w:val="24"/>
-          <w:szCs w:val="24"/>
-        </w:rPr>
-        <w:t xml:space="preserve"> tomó dependieron directamente de los atributos de calidad que se consideraron críticos para el desarrollo de la aplicación. Estos atributos de calidad fueron el desempeño, la interope</w:t>
+        <w:t>siones de arquitectura que Team</w:t>
+      </w:r>
+      <w:r>
+        <w:rPr>
+          <w:rFonts w:ascii="Arial" w:hAnsi="Arial" w:cs="Arial"/>
+          <w:sz w:val="24"/>
+          <w:szCs w:val="24"/>
+        </w:rPr>
+        <w:t>OverFlow tomó dependieron directamente de los atributos de calidad que se consideraron críticos para el desarrollo de la aplicación. Estos atributos de calidad fueron el desempeño, la interope</w:t>
       </w:r>
       <w:r>
         <w:rPr>
@@ -2833,60 +2775,38 @@
       </w:pPr>
     </w:p>
     <w:p>
+      <w:bookmarkStart w:id="3" w:name="_GoBack"/>
+      <w:bookmarkEnd w:id="3"/>
       <w:r>
         <w:rPr>
           <w:noProof/>
           <w:lang w:eastAsia="es-CO"/>
         </w:rPr>
         <w:lastRenderedPageBreak/>
-        <w:drawing>
-          <wp:inline distT="0" distB="0" distL="0" distR="0">
-            <wp:extent cx="5600700" cy="3400425"/>
-            <wp:effectExtent l="0" t="0" r="0" b="9525"/>
-            <wp:docPr id="6" name="Imagen 6"/>
-            <wp:cNvGraphicFramePr>
-              <a:graphicFrameLocks xmlns:a="http://schemas.openxmlformats.org/drawingml/2006/main" noChangeAspect="1"/>
-            </wp:cNvGraphicFramePr>
-            <a:graphic xmlns:a="http://schemas.openxmlformats.org/drawingml/2006/main">
-              <a:graphicData uri="http://schemas.openxmlformats.org/drawingml/2006/picture">
-                <pic:pic xmlns:pic="http://schemas.openxmlformats.org/drawingml/2006/picture">
-                  <pic:nvPicPr>
-                    <pic:cNvPr id="0" name="Picture 2"/>
-                    <pic:cNvPicPr>
-                      <a:picLocks noChangeAspect="1" noChangeArrowheads="1"/>
-                    </pic:cNvPicPr>
-                  </pic:nvPicPr>
-                  <pic:blipFill>
-                    <a:blip r:embed="rId12">
-                      <a:extLst>
-                        <a:ext uri="{28A0092B-C50C-407E-A947-70E740481C1C}">
-                          <a14:useLocalDpi xmlns:a14="http://schemas.microsoft.com/office/drawing/2010/main" val="0"/>
-                        </a:ext>
-                      </a:extLst>
-                    </a:blip>
-                    <a:srcRect/>
-                    <a:stretch>
-                      <a:fillRect/>
-                    </a:stretch>
-                  </pic:blipFill>
-                  <pic:spPr bwMode="auto">
-                    <a:xfrm>
-                      <a:off x="0" y="0"/>
-                      <a:ext cx="5600700" cy="3400425"/>
-                    </a:xfrm>
-                    <a:prstGeom prst="rect">
-                      <a:avLst/>
-                    </a:prstGeom>
-                    <a:noFill/>
-                    <a:ln>
-                      <a:noFill/>
-                    </a:ln>
-                  </pic:spPr>
-                </pic:pic>
-              </a:graphicData>
-            </a:graphic>
-          </wp:inline>
-        </w:drawing>
+        <w:pict>
+          <v:shapetype id="_x0000_t75" coordsize="21600,21600" o:spt="75" o:preferrelative="t" path="m@4@5l@4@11@9@11@9@5xe" filled="f" stroked="f">
+            <v:stroke joinstyle="miter"/>
+            <v:formulas>
+              <v:f eqn="if lineDrawn pixelLineWidth 0"/>
+              <v:f eqn="sum @0 1 0"/>
+              <v:f eqn="sum 0 0 @1"/>
+              <v:f eqn="prod @2 1 2"/>
+              <v:f eqn="prod @3 21600 pixelWidth"/>
+              <v:f eqn="prod @3 21600 pixelHeight"/>
+              <v:f eqn="sum @0 0 1"/>
+              <v:f eqn="prod @6 1 2"/>
+              <v:f eqn="prod @7 21600 pixelWidth"/>
+              <v:f eqn="sum @8 21600 0"/>
+              <v:f eqn="prod @7 21600 pixelHeight"/>
+              <v:f eqn="sum @10 21600 0"/>
+            </v:formulas>
+            <v:path o:extrusionok="f" gradientshapeok="t" o:connecttype="rect"/>
+            <o:lock v:ext="edit" aspectratio="t"/>
+          </v:shapetype>
+          <v:shape id="_x0000_i1025" type="#_x0000_t75" style="width:441.7pt;height:293.5pt">
+            <v:imagedata r:id="rId12" o:title="Diagrama Despliegue"/>
+          </v:shape>
+        </w:pict>
       </w:r>
     </w:p>
     <w:p>
@@ -2896,14 +2816,14 @@
           <w:rFonts w:ascii="Arial" w:hAnsi="Arial" w:cs="Arial"/>
         </w:rPr>
       </w:pPr>
-      <w:bookmarkStart w:id="3" w:name="_Toc460440057"/>
+      <w:bookmarkStart w:id="4" w:name="_Toc460440057"/>
       <w:r>
         <w:rPr>
           <w:rFonts w:ascii="Arial" w:hAnsi="Arial" w:cs="Arial"/>
         </w:rPr>
         <w:t>Requerimientos</w:t>
       </w:r>
-      <w:bookmarkEnd w:id="3"/>
+      <w:bookmarkEnd w:id="4"/>
     </w:p>
     <w:p>
       <w:pPr>
@@ -3234,18 +3154,8 @@
           <w:szCs w:val="24"/>
           <w:shd w:val="clear" w:color="auto" w:fill="FFFFFF"/>
         </w:rPr>
-        <w:t xml:space="preserve">Tiempo de respuesta para generación de reportes menor a 10000 ms. (Se aclara que en este punto se tiene en cuenta que la desviación estándar de </w:t>
-      </w:r>
-      <w:r>
-        <w:rPr>
-          <w:rFonts w:ascii="Arial" w:hAnsi="Arial" w:cs="Arial"/>
-          <w:color w:val="000000"/>
-          <w:sz w:val="24"/>
-          <w:szCs w:val="24"/>
-          <w:shd w:val="clear" w:color="auto" w:fill="FFFFFF"/>
-        </w:rPr>
         <w:lastRenderedPageBreak/>
-        <w:t xml:space="preserve">los reportes es grande, dado que un reporte semanal para un pozo no procesará la misma cantidad de datos que un reporte anual para una región. </w:t>
+        <w:t xml:space="preserve">Tiempo de respuesta para generación de reportes menor a 10000 ms. (Se aclara que en este punto se tiene en cuenta que la desviación estándar de los reportes es grande, dado que un reporte semanal para un pozo no procesará la misma cantidad de datos que un reporte anual para una región. </w:t>
       </w:r>
     </w:p>
     <w:p>
@@ -3264,7 +3174,7 @@
           <w:rFonts w:ascii="Arial" w:hAnsi="Arial" w:cs="Arial"/>
         </w:rPr>
       </w:pPr>
-      <w:bookmarkStart w:id="4" w:name="_Toc460440058"/>
+      <w:bookmarkStart w:id="5" w:name="_Toc460440058"/>
       <w:r>
         <w:rPr>
           <w:rFonts w:ascii="Arial" w:hAnsi="Arial" w:cs="Arial"/>
@@ -3283,7 +3193,7 @@
         </w:rPr>
         <w:t xml:space="preserve"> de calidad</w:t>
       </w:r>
-      <w:bookmarkEnd w:id="4"/>
+      <w:bookmarkEnd w:id="5"/>
     </w:p>
     <w:p>
       <w:pPr>
@@ -4683,7 +4593,6 @@
                 <w:szCs w:val="24"/>
                 <w:lang w:eastAsia="es-CO"/>
               </w:rPr>
-              <w:lastRenderedPageBreak/>
               <w:t>Identificador</w:t>
             </w:r>
           </w:p>
@@ -5908,14 +5817,14 @@
           <w:rFonts w:ascii="Arial" w:hAnsi="Arial" w:cs="Arial"/>
         </w:rPr>
       </w:pPr>
-      <w:bookmarkStart w:id="5" w:name="_Toc460440059"/>
+      <w:bookmarkStart w:id="6" w:name="_Toc460440059"/>
       <w:r>
         <w:rPr>
           <w:rFonts w:ascii="Arial" w:hAnsi="Arial" w:cs="Arial"/>
         </w:rPr>
         <w:t>Restricciones</w:t>
       </w:r>
-      <w:bookmarkEnd w:id="5"/>
+      <w:bookmarkEnd w:id="6"/>
       <w:r>
         <w:rPr>
           <w:rFonts w:ascii="Arial" w:hAnsi="Arial" w:cs="Arial"/>
@@ -5932,7 +5841,6 @@
           <w:szCs w:val="24"/>
         </w:rPr>
       </w:pPr>
-      <w:proofErr w:type="spellStart"/>
       <w:r>
         <w:rPr>
           <w:rFonts w:ascii="Arial" w:hAnsi="Arial" w:cs="Arial"/>
@@ -5941,7 +5849,6 @@
         </w:rPr>
         <w:t>Stakeholders</w:t>
       </w:r>
-      <w:proofErr w:type="spellEnd"/>
     </w:p>
     <w:p>
       <w:pPr>
@@ -6169,14 +6076,14 @@
           <w:rFonts w:ascii="Arial" w:hAnsi="Arial" w:cs="Arial"/>
         </w:rPr>
       </w:pPr>
-      <w:bookmarkStart w:id="6" w:name="_Toc460440060"/>
+      <w:bookmarkStart w:id="7" w:name="_Toc460440060"/>
       <w:r>
         <w:rPr>
           <w:rFonts w:ascii="Arial" w:hAnsi="Arial" w:cs="Arial"/>
         </w:rPr>
         <w:t>Casos de uso</w:t>
       </w:r>
-      <w:bookmarkEnd w:id="6"/>
+      <w:bookmarkEnd w:id="7"/>
     </w:p>
     <w:p>
       <w:pPr>
@@ -6495,7 +6402,7 @@
           <w:szCs w:val="24"/>
         </w:rPr>
       </w:pPr>
-      <w:bookmarkStart w:id="7" w:name="_Toc460440061"/>
+      <w:bookmarkStart w:id="8" w:name="_Toc460440061"/>
       <w:r>
         <w:rPr>
           <w:rFonts w:ascii="Arial" w:hAnsi="Arial" w:cs="Arial"/>
@@ -6504,7 +6411,7 @@
         </w:rPr>
         <w:t>Diseño de la arquitectura</w:t>
       </w:r>
-      <w:bookmarkEnd w:id="7"/>
+      <w:bookmarkEnd w:id="8"/>
     </w:p>
     <w:p>
       <w:pPr>
@@ -6522,14 +6429,14 @@
           <w:rFonts w:ascii="Arial" w:hAnsi="Arial" w:cs="Arial"/>
         </w:rPr>
       </w:pPr>
-      <w:bookmarkStart w:id="8" w:name="_Toc460440062"/>
+      <w:bookmarkStart w:id="9" w:name="_Toc460440062"/>
       <w:r>
         <w:rPr>
           <w:rFonts w:ascii="Arial" w:hAnsi="Arial" w:cs="Arial"/>
         </w:rPr>
         <w:t>Patrones</w:t>
       </w:r>
-      <w:bookmarkEnd w:id="8"/>
+      <w:bookmarkEnd w:id="9"/>
     </w:p>
     <w:p/>
     <w:p>
@@ -6547,33 +6454,15 @@
           <w:sz w:val="24"/>
           <w:szCs w:val="24"/>
         </w:rPr>
-        <w:t>El patrón que se usó fue el patrón Modelo Vista Controlador, que separa los datos y la lógica de negocio de una aplicación de la interfaz de usuario y l modulo encargado de gestionar los eventos y las comunicaciones</w:t>
-      </w:r>
-      <w:proofErr w:type="gramStart"/>
-      <w:r>
-        <w:rPr>
-          <w:rFonts w:ascii="Arial" w:hAnsi="Arial" w:cs="Arial"/>
-          <w:sz w:val="24"/>
-          <w:szCs w:val="24"/>
-        </w:rPr>
-        <w:t xml:space="preserve">. </w:t>
-      </w:r>
-      <w:r>
-        <w:rPr>
-          <w:rFonts w:ascii="Arial" w:hAnsi="Arial" w:cs="Arial"/>
-          <w:sz w:val="24"/>
-          <w:szCs w:val="24"/>
-        </w:rPr>
-        <w:t>.</w:t>
-      </w:r>
-      <w:proofErr w:type="gramEnd"/>
-      <w:r>
-        <w:rPr>
-          <w:rFonts w:ascii="Arial" w:hAnsi="Arial" w:cs="Arial"/>
-          <w:sz w:val="24"/>
-          <w:szCs w:val="24"/>
-        </w:rPr>
-        <w:t xml:space="preserve"> Para esta entrega parcial se desarrolló parte del modelo, la capa de lógica del negocio, entre estos está el CRUD de las entidades principales que se identificación como:</w:t>
+        <w:t xml:space="preserve">El patrón que se usó fue el patrón Modelo Vista Controlador, que separa los datos y la lógica de negocio de una aplicación de la interfaz de usuario y l modulo encargado de gestionar los eventos y las comunicaciones. </w:t>
+      </w:r>
+      <w:r>
+        <w:rPr>
+          <w:rFonts w:ascii="Arial" w:hAnsi="Arial" w:cs="Arial"/>
+          <w:sz w:val="24"/>
+          <w:szCs w:val="24"/>
+        </w:rPr>
+        <w:t>. Para esta entrega parcial se desarrolló parte del modelo, la capa de lógica del negocio, entre estos está el CRUD de las entidades principales que se identificación como:</w:t>
       </w:r>
     </w:p>
     <w:p>
@@ -6590,23 +6479,13 @@
           <w:szCs w:val="24"/>
         </w:rPr>
       </w:pPr>
-      <w:proofErr w:type="spellStart"/>
-      <w:r>
-        <w:rPr>
-          <w:rFonts w:ascii="Arial" w:hAnsi="Arial" w:cs="Arial"/>
-          <w:sz w:val="24"/>
-          <w:szCs w:val="24"/>
-        </w:rPr>
-        <w:t>Well</w:t>
-      </w:r>
-      <w:proofErr w:type="spellEnd"/>
-      <w:r>
-        <w:rPr>
-          <w:rFonts w:ascii="Arial" w:hAnsi="Arial" w:cs="Arial"/>
-          <w:sz w:val="24"/>
-          <w:szCs w:val="24"/>
-        </w:rPr>
-        <w:t xml:space="preserve">: Representa un pozo petrolero que tiene asociado 4 sensores, uno de cada tipo, éste a su vez tiene un status que puede ser Abierto, Producción, Parado o Clausurado según la lógica de negocio.  Dicho pozo tiene además un id, una latitud y longitud para saber su ubicación en el mapa.  </w:t>
+      <w:r>
+        <w:rPr>
+          <w:rFonts w:ascii="Arial" w:hAnsi="Arial" w:cs="Arial"/>
+          <w:sz w:val="24"/>
+          <w:szCs w:val="24"/>
+        </w:rPr>
+        <w:t xml:space="preserve">Well: Representa un pozo petrolero que tiene asociado 4 sensores, uno de cada tipo, éste a su vez tiene un status que puede ser Abierto, Producción, Parado o Clausurado según la lógica de negocio.  Dicho pozo tiene además un id, una latitud y longitud para saber su ubicación en el mapa.  </w:t>
       </w:r>
     </w:p>
     <w:p>
@@ -6630,61 +6509,7 @@
           <w:szCs w:val="24"/>
         </w:rPr>
         <w:lastRenderedPageBreak/>
-        <w:t xml:space="preserve">Sensor: un sensor tiene asociado un id propio, un id del </w:t>
-      </w:r>
-      <w:proofErr w:type="spellStart"/>
-      <w:r>
-        <w:rPr>
-          <w:rFonts w:ascii="Arial" w:hAnsi="Arial" w:cs="Arial"/>
-          <w:sz w:val="24"/>
-          <w:szCs w:val="24"/>
-        </w:rPr>
-        <w:t>Well</w:t>
-      </w:r>
-      <w:proofErr w:type="spellEnd"/>
-      <w:r>
-        <w:rPr>
-          <w:rFonts w:ascii="Arial" w:hAnsi="Arial" w:cs="Arial"/>
-          <w:sz w:val="24"/>
-          <w:szCs w:val="24"/>
-        </w:rPr>
-        <w:t xml:space="preserve"> al cual pertenece, un tipo (</w:t>
-      </w:r>
-      <w:proofErr w:type="spellStart"/>
-      <w:r>
-        <w:rPr>
-          <w:rFonts w:ascii="Arial" w:hAnsi="Arial" w:cs="Arial"/>
-          <w:sz w:val="24"/>
-          <w:szCs w:val="24"/>
-        </w:rPr>
-        <w:t>type</w:t>
-      </w:r>
-      <w:proofErr w:type="spellEnd"/>
-      <w:r>
-        <w:rPr>
-          <w:rFonts w:ascii="Arial" w:hAnsi="Arial" w:cs="Arial"/>
-          <w:sz w:val="24"/>
-          <w:szCs w:val="24"/>
-        </w:rPr>
-        <w:t xml:space="preserve">) que indica si es de caudal, consumo, temperatura y emergencia. Tiene también el atributo </w:t>
-      </w:r>
-      <w:proofErr w:type="spellStart"/>
-      <w:r>
-        <w:rPr>
-          <w:rFonts w:ascii="Arial" w:hAnsi="Arial" w:cs="Arial"/>
-          <w:sz w:val="24"/>
-          <w:szCs w:val="24"/>
-        </w:rPr>
-        <w:t>rate</w:t>
-      </w:r>
-      <w:proofErr w:type="spellEnd"/>
-      <w:r>
-        <w:rPr>
-          <w:rFonts w:ascii="Arial" w:hAnsi="Arial" w:cs="Arial"/>
-          <w:sz w:val="24"/>
-          <w:szCs w:val="24"/>
-        </w:rPr>
-        <w:t xml:space="preserve"> que define cada cuantos segundos llega información de dicho sensor y un listado records que representa las un envío de información de dicho sensor que contiene un id, una fecha y un valor. </w:t>
+        <w:t xml:space="preserve">Sensor: un sensor tiene asociado un id propio, un id del Well al cual pertenece, un tipo (type) que indica si es de caudal, consumo, temperatura y emergencia. Tiene también el atributo rate que define cada cuantos segundos llega información de dicho sensor y un listado records que representa las un envío de información de dicho sensor que contiene un id, una fecha y un valor. </w:t>
       </w:r>
     </w:p>
     <w:p>
@@ -6701,23 +6526,13 @@
           <w:szCs w:val="24"/>
         </w:rPr>
       </w:pPr>
-      <w:proofErr w:type="spellStart"/>
-      <w:r>
-        <w:rPr>
-          <w:rFonts w:ascii="Arial" w:hAnsi="Arial" w:cs="Arial"/>
-          <w:sz w:val="24"/>
-          <w:szCs w:val="24"/>
-        </w:rPr>
-        <w:t>User</w:t>
-      </w:r>
-      <w:proofErr w:type="spellEnd"/>
-      <w:r>
-        <w:rPr>
-          <w:rFonts w:ascii="Arial" w:hAnsi="Arial" w:cs="Arial"/>
-          <w:sz w:val="24"/>
-          <w:szCs w:val="24"/>
-        </w:rPr>
-        <w:t>: Representa un usuario de la aplicación, dicho usuario tiene acceso a diferente tipo de información dependiendo de su rol, o en el contexto de la aplicación dependiendo de su estatus. Dicho usuario tiene un status que puede ser Jefe de Campo o Jefe de producción, también un id, identificador único personal que lo diferencia de los demás</w:t>
+      <w:r>
+        <w:rPr>
+          <w:rFonts w:ascii="Arial" w:hAnsi="Arial" w:cs="Arial"/>
+          <w:sz w:val="24"/>
+          <w:szCs w:val="24"/>
+        </w:rPr>
+        <w:t>User: Representa un usuario de la aplicación, dicho usuario tiene acceso a diferente tipo de información dependiendo de su rol, o en el contexto de la aplicación dependiendo de su estatus. Dicho usuario tiene un status que puede ser Jefe de Campo o Jefe de producción, también un id, identificador único personal que lo diferencia de los demás</w:t>
       </w:r>
     </w:p>
     <w:p>
@@ -6740,25 +6555,7 @@
           <w:sz w:val="24"/>
           <w:szCs w:val="24"/>
         </w:rPr>
-        <w:t xml:space="preserve">Field: Representa un campo en la aplicación y tiene atributos como nombre, id, región y a su vez tiene varios </w:t>
-      </w:r>
-      <w:proofErr w:type="spellStart"/>
-      <w:r>
-        <w:rPr>
-          <w:rFonts w:ascii="Arial" w:hAnsi="Arial" w:cs="Arial"/>
-          <w:sz w:val="24"/>
-          <w:szCs w:val="24"/>
-        </w:rPr>
-        <w:t>Well</w:t>
-      </w:r>
-      <w:proofErr w:type="spellEnd"/>
-      <w:r>
-        <w:rPr>
-          <w:rFonts w:ascii="Arial" w:hAnsi="Arial" w:cs="Arial"/>
-          <w:sz w:val="24"/>
-          <w:szCs w:val="24"/>
-        </w:rPr>
-        <w:t xml:space="preserve"> (o pozos).</w:t>
+        <w:t>Field: Representa un campo en la aplicación y tiene atributos como nombre, id, región y a su vez tiene varios Well (o pozos).</w:t>
       </w:r>
     </w:p>
     <w:p>
@@ -6775,23 +6572,13 @@
           <w:szCs w:val="24"/>
         </w:rPr>
       </w:pPr>
-      <w:proofErr w:type="spellStart"/>
-      <w:r>
-        <w:rPr>
-          <w:rFonts w:ascii="Arial" w:hAnsi="Arial" w:cs="Arial"/>
-          <w:sz w:val="24"/>
-          <w:szCs w:val="24"/>
-        </w:rPr>
-        <w:t>Report</w:t>
-      </w:r>
-      <w:proofErr w:type="spellEnd"/>
-      <w:r>
-        <w:rPr>
-          <w:rFonts w:ascii="Arial" w:hAnsi="Arial" w:cs="Arial"/>
-          <w:sz w:val="24"/>
-          <w:szCs w:val="24"/>
-        </w:rPr>
-        <w:t>:</w:t>
+      <w:r>
+        <w:rPr>
+          <w:rFonts w:ascii="Arial" w:hAnsi="Arial" w:cs="Arial"/>
+          <w:sz w:val="24"/>
+          <w:szCs w:val="24"/>
+        </w:rPr>
+        <w:t>Report:</w:t>
       </w:r>
       <w:r>
         <w:rPr>
@@ -6822,25 +6609,7 @@
           <w:sz w:val="24"/>
           <w:szCs w:val="24"/>
         </w:rPr>
-        <w:t xml:space="preserve">Field: Un Field representa un campo que tiene un nombre, un id, un id de región a la que </w:t>
-      </w:r>
-      <w:proofErr w:type="gramStart"/>
-      <w:r>
-        <w:rPr>
-          <w:rFonts w:ascii="Arial" w:hAnsi="Arial" w:cs="Arial"/>
-          <w:sz w:val="24"/>
-          <w:szCs w:val="24"/>
-        </w:rPr>
-        <w:t>pertenece  y</w:t>
-      </w:r>
-      <w:proofErr w:type="gramEnd"/>
-      <w:r>
-        <w:rPr>
-          <w:rFonts w:ascii="Arial" w:hAnsi="Arial" w:cs="Arial"/>
-          <w:sz w:val="24"/>
-          <w:szCs w:val="24"/>
-        </w:rPr>
-        <w:t xml:space="preserve"> un listado de pozos (Wells).</w:t>
+        <w:t>Field: Un Field representa un campo que tiene un nombre, un id, un id de región a la que pertenece  y un listado de pozos (Wells).</w:t>
       </w:r>
     </w:p>
     <w:p>
@@ -6857,23 +6626,13 @@
           <w:szCs w:val="24"/>
         </w:rPr>
       </w:pPr>
-      <w:proofErr w:type="spellStart"/>
-      <w:r>
-        <w:rPr>
-          <w:rFonts w:ascii="Arial" w:hAnsi="Arial" w:cs="Arial"/>
-          <w:sz w:val="24"/>
-          <w:szCs w:val="24"/>
-        </w:rPr>
-        <w:t>Emergency</w:t>
-      </w:r>
-      <w:proofErr w:type="spellEnd"/>
-      <w:r>
-        <w:rPr>
-          <w:rFonts w:ascii="Arial" w:hAnsi="Arial" w:cs="Arial"/>
-          <w:sz w:val="24"/>
-          <w:szCs w:val="24"/>
-        </w:rPr>
-        <w:t>: Esta representa una emergencia en la aplicación, tiene atributos como id, id del pozo de la emergencia, el tipo y el estado.</w:t>
+      <w:r>
+        <w:rPr>
+          <w:rFonts w:ascii="Arial" w:hAnsi="Arial" w:cs="Arial"/>
+          <w:sz w:val="24"/>
+          <w:szCs w:val="24"/>
+        </w:rPr>
+        <w:t>Emergency: Esta representa una emergencia en la aplicación, tiene atributos como id, id del pozo de la emergencia, el tipo y el estado.</w:t>
       </w:r>
     </w:p>
     <w:p>
@@ -6891,25 +6650,7 @@
           <w:sz w:val="24"/>
           <w:szCs w:val="24"/>
         </w:rPr>
-        <w:t xml:space="preserve">Por otro lado, para responder al atributo de calidad de disponibilidad se decidió usar un patrón arquitectural tipo </w:t>
-      </w:r>
-      <w:proofErr w:type="spellStart"/>
-      <w:r>
-        <w:rPr>
-          <w:rFonts w:ascii="Arial" w:hAnsi="Arial" w:cs="Arial"/>
-          <w:sz w:val="24"/>
-          <w:szCs w:val="24"/>
-        </w:rPr>
-        <w:t>Push</w:t>
-      </w:r>
-      <w:proofErr w:type="spellEnd"/>
-      <w:r>
-        <w:rPr>
-          <w:rFonts w:ascii="Arial" w:hAnsi="Arial" w:cs="Arial"/>
-          <w:sz w:val="24"/>
-          <w:szCs w:val="24"/>
-        </w:rPr>
-        <w:t>, usando un balanceador de carga. Se sabe que con este patrón se sacrifica desempeño, pero así se mantiene la aplicación respondiendo más cantidad de solicitudes evitando que colapse.</w:t>
+        <w:t>Por otro lado, para responder al atributo de calidad de disponibilidad se decidió usar un patrón arquitectural tipo Push, usando un balanceador de carga. Se sabe que con este patrón se sacrifica desempeño, pero así se mantiene la aplicación respondiendo más cantidad de solicitudes evitando que colapse.</w:t>
       </w:r>
     </w:p>
     <w:p>
@@ -6935,43 +6676,7 @@
           <w:sz w:val="24"/>
           <w:szCs w:val="24"/>
         </w:rPr>
-        <w:t xml:space="preserve">seguridad se implementó usando </w:t>
-      </w:r>
-      <w:proofErr w:type="spellStart"/>
-      <w:r>
-        <w:rPr>
-          <w:rFonts w:ascii="Arial" w:hAnsi="Arial" w:cs="Arial"/>
-          <w:sz w:val="24"/>
-          <w:szCs w:val="24"/>
-        </w:rPr>
-        <w:t>Json</w:t>
-      </w:r>
-      <w:proofErr w:type="spellEnd"/>
-      <w:r>
-        <w:rPr>
-          <w:rFonts w:ascii="Arial" w:hAnsi="Arial" w:cs="Arial"/>
-          <w:sz w:val="24"/>
-          <w:szCs w:val="24"/>
-        </w:rPr>
-        <w:t xml:space="preserve"> Web </w:t>
-      </w:r>
-      <w:proofErr w:type="spellStart"/>
-      <w:r>
-        <w:rPr>
-          <w:rFonts w:ascii="Arial" w:hAnsi="Arial" w:cs="Arial"/>
-          <w:sz w:val="24"/>
-          <w:szCs w:val="24"/>
-        </w:rPr>
-        <w:t>Token</w:t>
-      </w:r>
-      <w:proofErr w:type="spellEnd"/>
-      <w:r>
-        <w:rPr>
-          <w:rFonts w:ascii="Arial" w:hAnsi="Arial" w:cs="Arial"/>
-          <w:sz w:val="24"/>
-          <w:szCs w:val="24"/>
-        </w:rPr>
-        <w:t xml:space="preserve"> (JWT),</w:t>
+        <w:t>seguridad se implementó usando Json Web Token (JWT),</w:t>
       </w:r>
       <w:r>
         <w:rPr>
@@ -6997,14 +6702,14 @@
           <w:rFonts w:ascii="Arial" w:hAnsi="Arial" w:cs="Arial"/>
         </w:rPr>
       </w:pPr>
-      <w:bookmarkStart w:id="9" w:name="_Toc460440063"/>
+      <w:bookmarkStart w:id="10" w:name="_Toc460440063"/>
       <w:r>
         <w:rPr>
           <w:rFonts w:ascii="Arial" w:hAnsi="Arial" w:cs="Arial"/>
         </w:rPr>
         <w:t>Tácticas</w:t>
       </w:r>
-      <w:bookmarkEnd w:id="9"/>
+      <w:bookmarkEnd w:id="10"/>
     </w:p>
     <w:p>
       <w:pPr>
@@ -7037,7 +6742,6 @@
           <w:szCs w:val="24"/>
         </w:rPr>
       </w:pPr>
-      <w:proofErr w:type="spellStart"/>
       <w:r>
         <w:rPr>
           <w:rFonts w:ascii="Arial" w:hAnsi="Arial" w:cs="Arial"/>
@@ -7045,49 +6749,8 @@
           <w:sz w:val="24"/>
           <w:szCs w:val="24"/>
         </w:rPr>
-        <w:t>Manage</w:t>
-      </w:r>
-      <w:proofErr w:type="spellEnd"/>
-      <w:r>
-        <w:rPr>
-          <w:rFonts w:ascii="Arial" w:hAnsi="Arial" w:cs="Arial"/>
-          <w:i/>
-          <w:sz w:val="24"/>
-          <w:szCs w:val="24"/>
-        </w:rPr>
-        <w:t xml:space="preserve"> </w:t>
-      </w:r>
-      <w:proofErr w:type="spellStart"/>
-      <w:r>
-        <w:rPr>
-          <w:rFonts w:ascii="Arial" w:hAnsi="Arial" w:cs="Arial"/>
-          <w:i/>
-          <w:sz w:val="24"/>
-          <w:szCs w:val="24"/>
-        </w:rPr>
-        <w:t>Sampling</w:t>
-      </w:r>
-      <w:proofErr w:type="spellEnd"/>
-      <w:r>
-        <w:rPr>
-          <w:rFonts w:ascii="Arial" w:hAnsi="Arial" w:cs="Arial"/>
-          <w:i/>
-          <w:sz w:val="24"/>
-          <w:szCs w:val="24"/>
-        </w:rPr>
-        <w:t xml:space="preserve"> </w:t>
-      </w:r>
-      <w:proofErr w:type="spellStart"/>
-      <w:r>
-        <w:rPr>
-          <w:rFonts w:ascii="Arial" w:hAnsi="Arial" w:cs="Arial"/>
-          <w:i/>
-          <w:sz w:val="24"/>
-          <w:szCs w:val="24"/>
-        </w:rPr>
-        <w:t>Rate</w:t>
-      </w:r>
-      <w:proofErr w:type="spellEnd"/>
+        <w:t>Manage Sampling Rate</w:t>
+      </w:r>
     </w:p>
     <w:p>
       <w:pPr>
@@ -7103,7 +6766,6 @@
           <w:szCs w:val="24"/>
         </w:rPr>
       </w:pPr>
-      <w:proofErr w:type="spellStart"/>
       <w:r>
         <w:rPr>
           <w:rFonts w:ascii="Arial" w:hAnsi="Arial" w:cs="Arial"/>
@@ -7111,37 +6773,7 @@
           <w:sz w:val="24"/>
           <w:szCs w:val="24"/>
         </w:rPr>
-        <w:t>Limit</w:t>
-      </w:r>
-      <w:proofErr w:type="spellEnd"/>
-      <w:r>
-        <w:rPr>
-          <w:rFonts w:ascii="Arial" w:hAnsi="Arial" w:cs="Arial"/>
-          <w:i/>
-          <w:sz w:val="24"/>
-          <w:szCs w:val="24"/>
-        </w:rPr>
-        <w:t xml:space="preserve"> </w:t>
-      </w:r>
-      <w:proofErr w:type="spellStart"/>
-      <w:r>
-        <w:rPr>
-          <w:rFonts w:ascii="Arial" w:hAnsi="Arial" w:cs="Arial"/>
-          <w:i/>
-          <w:sz w:val="24"/>
-          <w:szCs w:val="24"/>
-        </w:rPr>
-        <w:t>Event</w:t>
-      </w:r>
-      <w:proofErr w:type="spellEnd"/>
-      <w:r>
-        <w:rPr>
-          <w:rFonts w:ascii="Arial" w:hAnsi="Arial" w:cs="Arial"/>
-          <w:i/>
-          <w:sz w:val="24"/>
-          <w:szCs w:val="24"/>
-        </w:rPr>
-        <w:t xml:space="preserve"> Response</w:t>
+        <w:t>Limit Event Response</w:t>
       </w:r>
     </w:p>
     <w:p>
@@ -7158,7 +6790,6 @@
           <w:szCs w:val="24"/>
         </w:rPr>
       </w:pPr>
-      <w:proofErr w:type="spellStart"/>
       <w:r>
         <w:rPr>
           <w:rFonts w:ascii="Arial" w:hAnsi="Arial" w:cs="Arial"/>
@@ -7166,29 +6797,8 @@
           <w:sz w:val="24"/>
           <w:szCs w:val="24"/>
         </w:rPr>
-        <w:t>Prioritize</w:t>
-      </w:r>
-      <w:proofErr w:type="spellEnd"/>
-      <w:r>
-        <w:rPr>
-          <w:rFonts w:ascii="Arial" w:hAnsi="Arial" w:cs="Arial"/>
-          <w:i/>
-          <w:sz w:val="24"/>
-          <w:szCs w:val="24"/>
-        </w:rPr>
-        <w:t xml:space="preserve"> </w:t>
-      </w:r>
-      <w:proofErr w:type="spellStart"/>
-      <w:r>
-        <w:rPr>
-          <w:rFonts w:ascii="Arial" w:hAnsi="Arial" w:cs="Arial"/>
-          <w:i/>
-          <w:sz w:val="24"/>
-          <w:szCs w:val="24"/>
-        </w:rPr>
-        <w:t>Events</w:t>
-      </w:r>
-      <w:proofErr w:type="spellEnd"/>
+        <w:t>Prioritize Events</w:t>
+      </w:r>
     </w:p>
     <w:p>
       <w:pPr>
@@ -7211,19 +6821,8 @@
           <w:sz w:val="24"/>
           <w:szCs w:val="24"/>
         </w:rPr>
-        <w:t xml:space="preserve">Reduce </w:t>
-      </w:r>
-      <w:proofErr w:type="spellStart"/>
-      <w:r>
-        <w:rPr>
-          <w:rFonts w:ascii="Arial" w:hAnsi="Arial" w:cs="Arial"/>
-          <w:i/>
-          <w:sz w:val="24"/>
-          <w:szCs w:val="24"/>
-        </w:rPr>
-        <w:t>Overhead</w:t>
-      </w:r>
-      <w:proofErr w:type="spellEnd"/>
+        <w:t>Reduce Overhead</w:t>
+      </w:r>
     </w:p>
     <w:p>
       <w:pPr>
@@ -7239,7 +6838,6 @@
           <w:szCs w:val="24"/>
         </w:rPr>
       </w:pPr>
-      <w:proofErr w:type="spellStart"/>
       <w:r>
         <w:rPr>
           <w:rFonts w:ascii="Arial" w:hAnsi="Arial" w:cs="Arial"/>
@@ -7247,37 +6845,7 @@
           <w:sz w:val="24"/>
           <w:szCs w:val="24"/>
         </w:rPr>
-        <w:t>Bound</w:t>
-      </w:r>
-      <w:proofErr w:type="spellEnd"/>
-      <w:r>
-        <w:rPr>
-          <w:rFonts w:ascii="Arial" w:hAnsi="Arial" w:cs="Arial"/>
-          <w:i/>
-          <w:sz w:val="24"/>
-          <w:szCs w:val="24"/>
-        </w:rPr>
-        <w:t xml:space="preserve"> </w:t>
-      </w:r>
-      <w:proofErr w:type="spellStart"/>
-      <w:r>
-        <w:rPr>
-          <w:rFonts w:ascii="Arial" w:hAnsi="Arial" w:cs="Arial"/>
-          <w:i/>
-          <w:sz w:val="24"/>
-          <w:szCs w:val="24"/>
-        </w:rPr>
-        <w:t>Execution</w:t>
-      </w:r>
-      <w:proofErr w:type="spellEnd"/>
-      <w:r>
-        <w:rPr>
-          <w:rFonts w:ascii="Arial" w:hAnsi="Arial" w:cs="Arial"/>
-          <w:i/>
-          <w:sz w:val="24"/>
-          <w:szCs w:val="24"/>
-        </w:rPr>
-        <w:t xml:space="preserve"> Times</w:t>
+        <w:t>Bound Execution Times</w:t>
       </w:r>
     </w:p>
     <w:p>
@@ -7294,7 +6862,6 @@
           <w:szCs w:val="24"/>
         </w:rPr>
       </w:pPr>
-      <w:proofErr w:type="spellStart"/>
       <w:r>
         <w:rPr>
           <w:rFonts w:ascii="Arial" w:hAnsi="Arial" w:cs="Arial"/>
@@ -7302,49 +6869,8 @@
           <w:sz w:val="24"/>
           <w:szCs w:val="24"/>
         </w:rPr>
-        <w:t>Increase</w:t>
-      </w:r>
-      <w:proofErr w:type="spellEnd"/>
-      <w:r>
-        <w:rPr>
-          <w:rFonts w:ascii="Arial" w:hAnsi="Arial" w:cs="Arial"/>
-          <w:i/>
-          <w:sz w:val="24"/>
-          <w:szCs w:val="24"/>
-        </w:rPr>
-        <w:t xml:space="preserve"> </w:t>
-      </w:r>
-      <w:proofErr w:type="spellStart"/>
-      <w:r>
-        <w:rPr>
-          <w:rFonts w:ascii="Arial" w:hAnsi="Arial" w:cs="Arial"/>
-          <w:i/>
-          <w:sz w:val="24"/>
-          <w:szCs w:val="24"/>
-        </w:rPr>
-        <w:t>Resource</w:t>
-      </w:r>
-      <w:proofErr w:type="spellEnd"/>
-      <w:r>
-        <w:rPr>
-          <w:rFonts w:ascii="Arial" w:hAnsi="Arial" w:cs="Arial"/>
-          <w:i/>
-          <w:sz w:val="24"/>
-          <w:szCs w:val="24"/>
-        </w:rPr>
-        <w:t xml:space="preserve"> </w:t>
-      </w:r>
-      <w:proofErr w:type="spellStart"/>
-      <w:r>
-        <w:rPr>
-          <w:rFonts w:ascii="Arial" w:hAnsi="Arial" w:cs="Arial"/>
-          <w:i/>
-          <w:sz w:val="24"/>
-          <w:szCs w:val="24"/>
-        </w:rPr>
-        <w:t>Efficiency</w:t>
-      </w:r>
-      <w:proofErr w:type="spellEnd"/>
+        <w:t>Increase Resource Efficiency</w:t>
+      </w:r>
     </w:p>
     <w:p>
       <w:pPr>
@@ -7389,14 +6915,14 @@
           <w:rFonts w:ascii="Arial" w:hAnsi="Arial" w:cs="Arial"/>
         </w:rPr>
       </w:pPr>
-      <w:bookmarkStart w:id="10" w:name="_Toc460440064"/>
+      <w:bookmarkStart w:id="11" w:name="_Toc460440064"/>
       <w:r>
         <w:rPr>
           <w:rFonts w:ascii="Arial" w:hAnsi="Arial" w:cs="Arial"/>
         </w:rPr>
         <w:t>Tecnologías</w:t>
       </w:r>
-      <w:bookmarkEnd w:id="10"/>
+      <w:bookmarkEnd w:id="11"/>
     </w:p>
     <w:p>
       <w:pPr>
@@ -7437,7 +6963,6 @@
           <w:szCs w:val="24"/>
         </w:rPr>
       </w:pPr>
-      <w:proofErr w:type="spellStart"/>
       <w:r>
         <w:rPr>
           <w:rFonts w:ascii="Arial" w:hAnsi="Arial" w:cs="Arial"/>
@@ -7447,7 +6972,6 @@
         </w:rPr>
         <w:t>NodeJS</w:t>
       </w:r>
-      <w:proofErr w:type="spellEnd"/>
       <w:r>
         <w:rPr>
           <w:rFonts w:ascii="Arial" w:hAnsi="Arial" w:cs="Arial"/>
@@ -7476,7 +7000,6 @@
         </w:rPr>
         <w:t xml:space="preserve">s un entorno en tiempo de ejecución multiplataforma, de código abierto, para la capa del servidor (pero no limitándose a ello) basado en el lenguaje de programación </w:t>
       </w:r>
-      <w:proofErr w:type="spellStart"/>
       <w:r>
         <w:rPr>
           <w:rFonts w:ascii="Arial" w:hAnsi="Arial" w:cs="Arial"/>
@@ -7486,7 +7009,6 @@
         </w:rPr>
         <w:t>ECMAScript</w:t>
       </w:r>
-      <w:proofErr w:type="spellEnd"/>
       <w:r>
         <w:rPr>
           <w:rFonts w:ascii="Arial" w:hAnsi="Arial" w:cs="Arial"/>
@@ -7634,7 +7156,6 @@
           <w:szCs w:val="24"/>
         </w:rPr>
       </w:pPr>
-      <w:proofErr w:type="spellStart"/>
       <w:r>
         <w:rPr>
           <w:rFonts w:ascii="Arial" w:hAnsi="Arial" w:cs="Arial"/>
@@ -7653,7 +7174,6 @@
         </w:rPr>
         <w:t>JS</w:t>
       </w:r>
-      <w:proofErr w:type="spellEnd"/>
       <w:r>
         <w:rPr>
           <w:rFonts w:ascii="Arial" w:hAnsi="Arial" w:cs="Arial"/>
@@ -7684,43 +7204,7 @@
           <w:sz w:val="24"/>
           <w:szCs w:val="24"/>
         </w:rPr>
-        <w:t xml:space="preserve">s una plataforma ligera para la construcción de aplicaciones web usando </w:t>
-      </w:r>
-      <w:proofErr w:type="spellStart"/>
-      <w:r>
-        <w:rPr>
-          <w:rFonts w:ascii="Arial" w:hAnsi="Arial" w:cs="Arial"/>
-          <w:sz w:val="24"/>
-          <w:szCs w:val="24"/>
-        </w:rPr>
-        <w:t>NodeJS</w:t>
-      </w:r>
-      <w:proofErr w:type="spellEnd"/>
-      <w:r>
-        <w:rPr>
-          <w:rFonts w:ascii="Arial" w:hAnsi="Arial" w:cs="Arial"/>
-          <w:sz w:val="24"/>
-          <w:szCs w:val="24"/>
-        </w:rPr>
-        <w:t xml:space="preserve">. Ayuda a organizar las aplicaciones web en el servidor. Los </w:t>
-      </w:r>
-      <w:proofErr w:type="spellStart"/>
-      <w:r>
-        <w:rPr>
-          <w:rFonts w:ascii="Arial" w:hAnsi="Arial" w:cs="Arial"/>
-          <w:sz w:val="24"/>
-          <w:szCs w:val="24"/>
-        </w:rPr>
-        <w:t>ExpressJS</w:t>
-      </w:r>
-      <w:proofErr w:type="spellEnd"/>
-      <w:r>
-        <w:rPr>
-          <w:rFonts w:ascii="Arial" w:hAnsi="Arial" w:cs="Arial"/>
-          <w:sz w:val="24"/>
-          <w:szCs w:val="24"/>
-        </w:rPr>
-        <w:t xml:space="preserve"> website31 describe Express como "un marco de aplicación web Node.js mínima y flexible".</w:t>
+        <w:t>s una plataforma ligera para la construcción de aplicaciones web usando NodeJS. Ayuda a organizar las aplicaciones web en el servidor. Los ExpressJS website31 describe Express como "un marco de aplicación web Node.js mínima y flexible".</w:t>
       </w:r>
     </w:p>
     <w:p>
@@ -7737,7 +7221,6 @@
           <w:szCs w:val="24"/>
         </w:rPr>
       </w:pPr>
-      <w:proofErr w:type="spellStart"/>
       <w:r>
         <w:rPr>
           <w:rFonts w:ascii="Arial" w:hAnsi="Arial" w:cs="Arial"/>
@@ -7747,7 +7230,6 @@
         </w:rPr>
         <w:t>PostgresSQL</w:t>
       </w:r>
-      <w:proofErr w:type="spellEnd"/>
       <w:r>
         <w:rPr>
           <w:rFonts w:ascii="Arial" w:hAnsi="Arial" w:cs="Arial"/>
@@ -7873,7 +7355,6 @@
           <w:szCs w:val="24"/>
         </w:rPr>
       </w:pPr>
-      <w:proofErr w:type="spellStart"/>
       <w:r>
         <w:rPr>
           <w:rFonts w:ascii="Arial" w:hAnsi="Arial" w:cs="Arial"/>
@@ -7883,7 +7364,6 @@
         </w:rPr>
         <w:t>AngularJS</w:t>
       </w:r>
-      <w:proofErr w:type="spellEnd"/>
       <w:r>
         <w:rPr>
           <w:rFonts w:ascii="Arial" w:hAnsi="Arial" w:cs="Arial"/>
@@ -7924,7 +7404,6 @@
         </w:rPr>
         <w:t> </w:t>
       </w:r>
-      <w:proofErr w:type="spellStart"/>
       <w:r>
         <w:rPr>
           <w:rFonts w:ascii="Arial" w:hAnsi="Arial" w:cs="Arial"/>
@@ -7937,7 +7416,6 @@
         </w:rPr>
         <w:t>framework</w:t>
       </w:r>
-      <w:proofErr w:type="spellEnd"/>
       <w:r>
         <w:rPr>
           <w:rStyle w:val="apple-converted-space"/>
@@ -8131,21 +7609,8 @@
             <w:szCs w:val="24"/>
             <w:shd w:val="clear" w:color="auto" w:fill="FFFFFF"/>
           </w:rPr>
-          <w:t xml:space="preserve">Modelo Vista </w:t>
+          <w:t>Modelo Vista Whatever</w:t>
         </w:r>
-        <w:proofErr w:type="spellStart"/>
-        <w:r>
-          <w:rPr>
-            <w:rStyle w:val="Hipervnculo"/>
-            <w:rFonts w:ascii="Arial" w:hAnsi="Arial" w:cs="Arial"/>
-            <w:color w:val="A55858"/>
-            <w:sz w:val="24"/>
-            <w:szCs w:val="24"/>
-            <w:shd w:val="clear" w:color="auto" w:fill="FFFFFF"/>
-          </w:rPr>
-          <w:t>Whatever</w:t>
-        </w:r>
-        <w:proofErr w:type="spellEnd"/>
       </w:hyperlink>
       <w:r>
         <w:rPr>
@@ -8213,7 +7678,6 @@
           <w:szCs w:val="24"/>
         </w:rPr>
       </w:pPr>
-      <w:proofErr w:type="spellStart"/>
       <w:r>
         <w:rPr>
           <w:rFonts w:ascii="Arial" w:hAnsi="Arial" w:cs="Arial"/>
@@ -8221,17 +7685,7 @@
           <w:sz w:val="24"/>
           <w:szCs w:val="24"/>
         </w:rPr>
-        <w:t>Nginx</w:t>
-      </w:r>
-      <w:proofErr w:type="spellEnd"/>
-      <w:r>
-        <w:rPr>
-          <w:rFonts w:ascii="Arial" w:hAnsi="Arial" w:cs="Arial"/>
-          <w:b/>
-          <w:sz w:val="24"/>
-          <w:szCs w:val="24"/>
-        </w:rPr>
-        <w:t xml:space="preserve">: </w:t>
+        <w:t xml:space="preserve">Nginx: </w:t>
       </w:r>
       <w:r>
         <w:rPr>
@@ -8282,8 +7736,6 @@
         </w:rPr>
         <w:t>Método que representa peticiones de manera segura entre dos grupos. Ventajoso por ser código abierto.</w:t>
       </w:r>
-      <w:bookmarkStart w:id="11" w:name="_GoBack"/>
-      <w:bookmarkEnd w:id="11"/>
     </w:p>
     <w:p>
       <w:pPr>
@@ -8335,43 +7787,7 @@
           <w:sz w:val="24"/>
           <w:szCs w:val="24"/>
         </w:rPr>
-        <w:t xml:space="preserve">Se realizaron pruebas de carga sobre los métodos llevándolos hasta que se incumplieran los escenarios de calidad. Para esto primero se usó </w:t>
-      </w:r>
-      <w:proofErr w:type="spellStart"/>
-      <w:r>
-        <w:rPr>
-          <w:rFonts w:ascii="Arial" w:hAnsi="Arial" w:cs="Arial"/>
-          <w:sz w:val="24"/>
-          <w:szCs w:val="24"/>
-        </w:rPr>
-        <w:t>Postman</w:t>
-      </w:r>
-      <w:proofErr w:type="spellEnd"/>
-      <w:r>
-        <w:rPr>
-          <w:rFonts w:ascii="Arial" w:hAnsi="Arial" w:cs="Arial"/>
-          <w:sz w:val="24"/>
-          <w:szCs w:val="24"/>
-        </w:rPr>
-        <w:t xml:space="preserve"> para la prueba de los servicios y finalmente para la escalabilidad se usó </w:t>
-      </w:r>
-      <w:proofErr w:type="spellStart"/>
-      <w:r>
-        <w:rPr>
-          <w:rFonts w:ascii="Arial" w:hAnsi="Arial" w:cs="Arial"/>
-          <w:sz w:val="24"/>
-          <w:szCs w:val="24"/>
-        </w:rPr>
-        <w:t>JMeter</w:t>
-      </w:r>
-      <w:proofErr w:type="spellEnd"/>
-      <w:r>
-        <w:rPr>
-          <w:rFonts w:ascii="Arial" w:hAnsi="Arial" w:cs="Arial"/>
-          <w:sz w:val="24"/>
-          <w:szCs w:val="24"/>
-        </w:rPr>
-        <w:t xml:space="preserve"> testeando sobre todo las solicitudes de tipo POST sobre los sensores que son las que más solicitudes deben recibir.</w:t>
+        <w:t>Se realizaron pruebas de carga sobre los métodos llevándolos hasta que se incumplieran los escenarios de calidad. Para esto primero se usó Postman para la prueba de los servicios y finalmente para la escalabilidad se usó JMeter testeando sobre todo las solicitudes de tipo POST sobre los sensores que son las que más solicitudes deben recibir.</w:t>
       </w:r>
     </w:p>
     <w:p>
@@ -8403,7 +7819,6 @@
           <w:szCs w:val="24"/>
         </w:rPr>
       </w:pPr>
-      <w:proofErr w:type="spellStart"/>
       <w:r>
         <w:rPr>
           <w:rFonts w:ascii="Arial" w:hAnsi="Arial" w:cs="Arial"/>
@@ -8412,7 +7827,6 @@
         </w:rPr>
         <w:t>JMeter</w:t>
       </w:r>
-      <w:proofErr w:type="spellEnd"/>
     </w:p>
     <w:p>
       <w:pPr>
@@ -8427,34 +7841,14 @@
           <w:szCs w:val="24"/>
         </w:rPr>
       </w:pPr>
-      <w:proofErr w:type="spellStart"/>
-      <w:r>
-        <w:rPr>
-          <w:rFonts w:ascii="Arial" w:hAnsi="Arial" w:cs="Arial"/>
-          <w:sz w:val="24"/>
-          <w:szCs w:val="24"/>
-        </w:rPr>
-        <w:t>Cluster</w:t>
-      </w:r>
-      <w:proofErr w:type="spellEnd"/>
-      <w:r>
-        <w:rPr>
-          <w:rFonts w:ascii="Arial" w:hAnsi="Arial" w:cs="Arial"/>
-          <w:sz w:val="24"/>
-          <w:szCs w:val="24"/>
-        </w:rPr>
-        <w:t xml:space="preserve"> de </w:t>
-      </w:r>
-      <w:proofErr w:type="spellStart"/>
-      <w:r>
-        <w:rPr>
-          <w:rFonts w:ascii="Arial" w:hAnsi="Arial" w:cs="Arial"/>
-          <w:sz w:val="24"/>
-          <w:szCs w:val="24"/>
-        </w:rPr>
-        <w:t>JMeter</w:t>
-      </w:r>
-      <w:proofErr w:type="spellEnd"/>
+      <w:r>
+        <w:rPr>
+          <w:rFonts w:ascii="Arial" w:hAnsi="Arial" w:cs="Arial"/>
+          <w:sz w:val="24"/>
+          <w:szCs w:val="24"/>
+        </w:rPr>
+        <w:t>Cluster de JMeter</w:t>
+      </w:r>
     </w:p>
     <w:p>
       <w:pPr>
@@ -8469,7 +7863,6 @@
           <w:szCs w:val="24"/>
         </w:rPr>
       </w:pPr>
-      <w:proofErr w:type="spellStart"/>
       <w:r>
         <w:rPr>
           <w:rFonts w:ascii="Arial" w:hAnsi="Arial" w:cs="Arial"/>
@@ -8478,7 +7871,6 @@
         </w:rPr>
         <w:t>Postman</w:t>
       </w:r>
-      <w:proofErr w:type="spellEnd"/>
     </w:p>
     <w:p>
       <w:pPr>
@@ -8535,43 +7927,7 @@
           <w:sz w:val="24"/>
           <w:szCs w:val="24"/>
         </w:rPr>
-        <w:t xml:space="preserve">Para el resto del ciclo se planea implementar la base de datos con </w:t>
-      </w:r>
-      <w:proofErr w:type="spellStart"/>
-      <w:r>
-        <w:rPr>
-          <w:rFonts w:ascii="Arial" w:hAnsi="Arial" w:cs="Arial"/>
-          <w:sz w:val="24"/>
-          <w:szCs w:val="24"/>
-        </w:rPr>
-        <w:t>MongoDB</w:t>
-      </w:r>
-      <w:proofErr w:type="spellEnd"/>
-      <w:r>
-        <w:rPr>
-          <w:rFonts w:ascii="Arial" w:hAnsi="Arial" w:cs="Arial"/>
-          <w:sz w:val="24"/>
-          <w:szCs w:val="24"/>
-        </w:rPr>
-        <w:t xml:space="preserve"> que es una base de datos </w:t>
-      </w:r>
-      <w:proofErr w:type="spellStart"/>
-      <w:r>
-        <w:rPr>
-          <w:rFonts w:ascii="Arial" w:hAnsi="Arial" w:cs="Arial"/>
-          <w:sz w:val="24"/>
-          <w:szCs w:val="24"/>
-        </w:rPr>
-        <w:t>noSQL</w:t>
-      </w:r>
-      <w:proofErr w:type="spellEnd"/>
-      <w:r>
-        <w:rPr>
-          <w:rFonts w:ascii="Arial" w:hAnsi="Arial" w:cs="Arial"/>
-          <w:sz w:val="24"/>
-          <w:szCs w:val="24"/>
-        </w:rPr>
-        <w:t xml:space="preserve"> y su implementación es sencilla. </w:t>
+        <w:t xml:space="preserve">Para el resto del ciclo se planea implementar la base de datos con MongoDB que es una base de datos noSQL y su implementación es sencilla. </w:t>
       </w:r>
       <w:r>
         <w:rPr>
@@ -8722,18 +8078,8 @@
           <w:sz w:val="24"/>
           <w:szCs w:val="24"/>
         </w:rPr>
-        <w:t xml:space="preserve">La aplicación se desplegó en </w:t>
-      </w:r>
-      <w:proofErr w:type="spellStart"/>
-      <w:r>
-        <w:rPr>
-          <w:rFonts w:ascii="Arial" w:hAnsi="Arial" w:cs="Arial"/>
-          <w:sz w:val="24"/>
-          <w:szCs w:val="24"/>
-        </w:rPr>
-        <w:t>Heroku</w:t>
-      </w:r>
-      <w:proofErr w:type="spellEnd"/>
+        <w:t>La aplicación se desplegó en Heroku</w:t>
+      </w:r>
       <w:r>
         <w:rPr>
           <w:rFonts w:ascii="Arial" w:hAnsi="Arial" w:cs="Arial"/>
@@ -8848,27 +8194,9 @@
     <w:pPr>
       <w:pStyle w:val="Encabezado"/>
     </w:pPr>
-    <w:proofErr w:type="spellStart"/>
     <w:r>
-      <w:t>Team</w:t>
+      <w:t>Team Over Flow</w:t>
     </w:r>
-    <w:proofErr w:type="spellEnd"/>
-    <w:r>
-      <w:t xml:space="preserve"> </w:t>
-    </w:r>
-    <w:proofErr w:type="spellStart"/>
-    <w:r>
-      <w:t>Over</w:t>
-    </w:r>
-    <w:proofErr w:type="spellEnd"/>
-    <w:r>
-      <w:t xml:space="preserve"> </w:t>
-    </w:r>
-    <w:proofErr w:type="spellStart"/>
-    <w:r>
-      <w:t>Flow</w:t>
-    </w:r>
-    <w:proofErr w:type="spellEnd"/>
     <w:r>
       <w:tab/>
     </w:r>
@@ -10604,7 +9932,7 @@
 </file>
 
 <file path=customXml/itemProps2.xml><?xml version="1.0" encoding="utf-8"?>
-<ds:datastoreItem xmlns:ds="http://schemas.openxmlformats.org/officeDocument/2006/customXml" ds:itemID="{15F96A90-448B-4501-AF8E-340D66D6CDE3}">
+<ds:datastoreItem xmlns:ds="http://schemas.openxmlformats.org/officeDocument/2006/customXml" ds:itemID="{92568C07-D4EE-41B9-B9A0-45666BB3D8FB}">
   <ds:schemaRefs>
     <ds:schemaRef ds:uri="http://schemas.openxmlformats.org/officeDocument/2006/bibliography"/>
   </ds:schemaRefs>

</xml_diff>